<commit_message>
Fixed image placement in report
</commit_message>
<xml_diff>
--- a/Admin/report_group_22.docx
+++ b/Admin/report_group_22.docx
@@ -36,16 +36,13 @@
         <w:pStyle w:val="Author"/>
       </w:pPr>
       <w:r>
-        <w:t xml:space="preserve">Nilesh </w:t>
+        <w:t xml:space="preserve">Nilesh Magan and Kathryn </w:t>
       </w:r>
       <w:proofErr w:type="spellStart"/>
       <w:r>
-        <w:t>Magan</w:t>
+        <w:t>Jaggar</w:t>
       </w:r>
       <w:proofErr w:type="spellEnd"/>
-      <w:r>
-        <w:t xml:space="preserve"> and Kathryn Jaggar</w:t>
-      </w:r>
     </w:p>
     <w:p>
       <w:pPr>
@@ -529,7 +526,133 @@
         <w:rPr>
           <w:color w:val="000000"/>
         </w:rPr>
-        <w:t>The Finite State Machine (FSM) in figure 2 presents the four states (Off, On, Standby and Disable) as well as the conditions that must be met in order to reach each state. In the Off state the cruise controller is not enabled and the vehicle speed is not regulated. Thus it is driven by the user’s input directly. If the on button is pressed then the system moves to the On state, but all other button presses have no effect. Once in the On state the cruise controller is enabled and the cruise speed will be regulated. This speed is set to the value of the input speed when the on button was pressed. So long as the accelerator or brake pedal is not pressed the controller will remain in the On state. If the accelerator is pressed, or the cruise speed is outside of the predefined maximum/minimum speed limit,  then the controller transitions to the Disable state. In this state the cruise speed will remain constant while the throttle command will be driven by the accelerator input. The controller will return to the On state when the accelerator is no longer being pressed and the speed is within the defined limits. Similarly, the controller will transition from the On state to the Standby state if the brake pedal is pressed. In this state the cruise speed will also remain constant and the throttle command will be driven by the accelerator pedal. A transition from this state requires a press of the resume button and the destination will be determined based on if the accelerator is pressed and if the speed is within the defined limits. The transition will either be to the On state or to the Disable state. In all states a press of the off button will cause a transition to the Off state.</w:t>
+        <w:t xml:space="preserve">The Finite State Machine (FSM) in figure 2 presents the four states (Off, On, Standby and Disable) as well as the conditions that must be met in order to reach each state. In the Off state the cruise controller is not </w:t>
+      </w:r>
+      <w:proofErr w:type="gramStart"/>
+      <w:r>
+        <w:rPr>
+          <w:color w:val="000000"/>
+        </w:rPr>
+        <w:t>enabled</w:t>
+      </w:r>
+      <w:proofErr w:type="gramEnd"/>
+      <w:r>
+        <w:rPr>
+          <w:color w:val="000000"/>
+        </w:rPr>
+        <w:t xml:space="preserve"> and the vehicle speed is not regulated. </w:t>
+      </w:r>
+      <w:proofErr w:type="gramStart"/>
+      <w:r>
+        <w:rPr>
+          <w:color w:val="000000"/>
+        </w:rPr>
+        <w:t>Thus</w:t>
+      </w:r>
+      <w:proofErr w:type="gramEnd"/>
+      <w:r>
+        <w:rPr>
+          <w:color w:val="000000"/>
+        </w:rPr>
+        <w:t xml:space="preserve"> it is driven by the user’s input directly. If the on button is pressed then the system moves to the </w:t>
+      </w:r>
+      <w:proofErr w:type="gramStart"/>
+      <w:r>
+        <w:rPr>
+          <w:color w:val="000000"/>
+        </w:rPr>
+        <w:t>On</w:t>
+      </w:r>
+      <w:proofErr w:type="gramEnd"/>
+      <w:r>
+        <w:rPr>
+          <w:color w:val="000000"/>
+        </w:rPr>
+        <w:t xml:space="preserve"> state, but all other button presses have no effect. Once in the </w:t>
+      </w:r>
+      <w:proofErr w:type="gramStart"/>
+      <w:r>
+        <w:rPr>
+          <w:color w:val="000000"/>
+        </w:rPr>
+        <w:t>On</w:t>
+      </w:r>
+      <w:proofErr w:type="gramEnd"/>
+      <w:r>
+        <w:rPr>
+          <w:color w:val="000000"/>
+        </w:rPr>
+        <w:t xml:space="preserve"> state the cruise controller is enabled and the cruise speed will be regulated. This speed is set to the value of the input speed when the on button was pressed. So long as the accelerator or brake pedal is not pressed the controller will remain in the </w:t>
+      </w:r>
+      <w:proofErr w:type="gramStart"/>
+      <w:r>
+        <w:rPr>
+          <w:color w:val="000000"/>
+        </w:rPr>
+        <w:t>On</w:t>
+      </w:r>
+      <w:proofErr w:type="gramEnd"/>
+      <w:r>
+        <w:rPr>
+          <w:color w:val="000000"/>
+        </w:rPr>
+        <w:t xml:space="preserve"> state. If the accelerator is pressed, or the cruise speed is outside of the predefined maximum/minimum speed </w:t>
+      </w:r>
+      <w:proofErr w:type="gramStart"/>
+      <w:r>
+        <w:rPr>
+          <w:color w:val="000000"/>
+        </w:rPr>
+        <w:t>limit,  then</w:t>
+      </w:r>
+      <w:proofErr w:type="gramEnd"/>
+      <w:r>
+        <w:rPr>
+          <w:color w:val="000000"/>
+        </w:rPr>
+        <w:t xml:space="preserve"> the controller transitions to the Disable state. In this state the cruise speed will remain constant while the throttle command will be driven by the accelerator input. The controller will return to the </w:t>
+      </w:r>
+      <w:proofErr w:type="gramStart"/>
+      <w:r>
+        <w:rPr>
+          <w:color w:val="000000"/>
+        </w:rPr>
+        <w:t>On</w:t>
+      </w:r>
+      <w:proofErr w:type="gramEnd"/>
+      <w:r>
+        <w:rPr>
+          <w:color w:val="000000"/>
+        </w:rPr>
+        <w:t xml:space="preserve"> state when the accelerator is no longer being pressed and the speed is within the defined limits. Similarly, the controller will transition from the </w:t>
+      </w:r>
+      <w:proofErr w:type="gramStart"/>
+      <w:r>
+        <w:rPr>
+          <w:color w:val="000000"/>
+        </w:rPr>
+        <w:t>On</w:t>
+      </w:r>
+      <w:proofErr w:type="gramEnd"/>
+      <w:r>
+        <w:rPr>
+          <w:color w:val="000000"/>
+        </w:rPr>
+        <w:t xml:space="preserve"> state to the Standby state if the brake pedal is pressed. In this state the cruise speed will also remain constant and the throttle command will be driven by the accelerator pedal. A transition from this state requires a press of the resume button and the destination will be determined based on if the accelerator is pressed and if the speed is within the defined limits. The transition will either be to the </w:t>
+      </w:r>
+      <w:proofErr w:type="gramStart"/>
+      <w:r>
+        <w:rPr>
+          <w:color w:val="000000"/>
+        </w:rPr>
+        <w:t>On</w:t>
+      </w:r>
+      <w:proofErr w:type="gramEnd"/>
+      <w:r>
+        <w:rPr>
+          <w:color w:val="000000"/>
+        </w:rPr>
+        <w:t xml:space="preserve"> state or to the Disable state. In all states a press of the off button will cause a transition to the Off state.</w:t>
       </w:r>
     </w:p>
     <w:p>
@@ -761,7 +884,21 @@
         <w:rPr>
           <w:color w:val="000000"/>
         </w:rPr>
-        <w:t xml:space="preserve">Module 1, FSM: This modules executes the FSM previously described which transitions from one state to the next depending on various inputs and internal signals received from other modules. The FSM is depicted in figure </w:t>
+        <w:t xml:space="preserve">Module 1, FSM: </w:t>
+      </w:r>
+      <w:proofErr w:type="gramStart"/>
+      <w:r>
+        <w:rPr>
+          <w:color w:val="000000"/>
+        </w:rPr>
+        <w:t>This modules</w:t>
+      </w:r>
+      <w:proofErr w:type="gramEnd"/>
+      <w:r>
+        <w:rPr>
+          <w:color w:val="000000"/>
+        </w:rPr>
+        <w:t xml:space="preserve"> executes the FSM previously described which transitions from one state to the next depending on various inputs and internal signals received from other modules. The FSM is depicted in figure </w:t>
       </w:r>
       <w:r>
         <w:rPr>
@@ -875,7 +1012,21 @@
         <w:rPr>
           <w:color w:val="000000"/>
         </w:rPr>
-        <w:t xml:space="preserve"> this modules performs a simple comparison of values to determine if the acceleration pedal has been pressed. The accel input must exceed a predefined percentage value in order for the acceleration pressed to be registered.</w:t>
+        <w:t xml:space="preserve"> </w:t>
+      </w:r>
+      <w:proofErr w:type="gramStart"/>
+      <w:r>
+        <w:rPr>
+          <w:color w:val="000000"/>
+        </w:rPr>
+        <w:t>this modules</w:t>
+      </w:r>
+      <w:proofErr w:type="gramEnd"/>
+      <w:r>
+        <w:rPr>
+          <w:color w:val="000000"/>
+        </w:rPr>
+        <w:t xml:space="preserve"> performs a simple comparison of values to determine if the acceleration pedal has been pressed. The accel input must exceed a predefined percentage value in order for the acceleration pressed to be registered.</w:t>
       </w:r>
     </w:p>
     <w:p>
@@ -1007,7 +1158,21 @@
         <w:rPr>
           <w:color w:val="000000"/>
         </w:rPr>
-        <w:t xml:space="preserve">: This module handles updating the cruise speed appropriately depending on various inputs and internal singles. The cruise speed must be set when either the on or set buttons are pressed, to a value within the speed limit. Thus the cruise speed may be set to the speed input or saturated to either of the maximum and minimum speed limit values. Similarly, the cruise speed should be updated by the predefined amount when either the </w:t>
+        <w:t xml:space="preserve">: This module handles updating the cruise speed appropriately depending on various inputs and internal singles. The cruise speed must be set when either the on or set buttons are pressed, to a value within the speed limit. </w:t>
+      </w:r>
+      <w:proofErr w:type="gramStart"/>
+      <w:r>
+        <w:rPr>
+          <w:color w:val="000000"/>
+        </w:rPr>
+        <w:t>Thus</w:t>
+      </w:r>
+      <w:proofErr w:type="gramEnd"/>
+      <w:r>
+        <w:rPr>
+          <w:color w:val="000000"/>
+        </w:rPr>
+        <w:t xml:space="preserve"> the cruise speed may be set to the speed input or saturated to either of the maximum and minimum speed limit values. Similarly, the cruise speed should be updated by the predefined amount when either the </w:t>
       </w:r>
       <w:proofErr w:type="spellStart"/>
       <w:r>
@@ -1035,7 +1200,21 @@
         <w:rPr>
           <w:color w:val="000000"/>
         </w:rPr>
-        <w:t xml:space="preserve"> buttons are pressed. Again the cruise speed should be set to either the speed input +/- the predefined amount or saturated to the maximum and minimum speed limits respectively. </w:t>
+        <w:t xml:space="preserve"> buttons are pressed. </w:t>
+      </w:r>
+      <w:proofErr w:type="gramStart"/>
+      <w:r>
+        <w:rPr>
+          <w:color w:val="000000"/>
+        </w:rPr>
+        <w:t>Again</w:t>
+      </w:r>
+      <w:proofErr w:type="gramEnd"/>
+      <w:r>
+        <w:rPr>
+          <w:color w:val="000000"/>
+        </w:rPr>
+        <w:t xml:space="preserve"> the cruise speed should be set to either the speed input +/- the predefined amount or saturated to the maximum and minimum speed limits respectively. </w:t>
       </w:r>
     </w:p>
     <w:p>
@@ -1068,15 +1247,46 @@
         <w:rPr>
           <w:color w:val="000000"/>
         </w:rPr>
-        <w:t xml:space="preserve"> module. This module also performs the port mapping of the remaining six modules.</w:t>
-      </w:r>
-    </w:p>
-    <w:p>
-      <w:pPr>
-        <w:rPr>
-          <w:color w:val="000000"/>
-        </w:rPr>
-      </w:pPr>
+        <w:t xml:space="preserve"> module. Th</w:t>
+      </w:r>
+      <w:r>
+        <w:rPr>
+          <w:color w:val="000000"/>
+        </w:rPr>
+        <w:t>e that</w:t>
+      </w:r>
+      <w:r>
+        <w:rPr>
+          <w:color w:val="000000"/>
+        </w:rPr>
+        <w:t xml:space="preserve"> module also performs the port mapping of the remaining six modules</w:t>
+      </w:r>
+      <w:r>
+        <w:rPr>
+          <w:color w:val="000000"/>
+        </w:rPr>
+        <w:t xml:space="preserve"> can be seen in </w:t>
+      </w:r>
+      <w:proofErr w:type="spellStart"/>
+      <w:r>
+        <w:rPr>
+          <w:color w:val="000000"/>
+        </w:rPr>
+        <w:t>Appendice</w:t>
+      </w:r>
+      <w:proofErr w:type="spellEnd"/>
+      <w:r>
+        <w:rPr>
+          <w:color w:val="000000"/>
+        </w:rPr>
+        <w:t xml:space="preserve"> A at the end of the document</w:t>
+      </w:r>
+      <w:r>
+        <w:rPr>
+          <w:color w:val="000000"/>
+        </w:rPr>
+        <w:t>.</w:t>
+      </w:r>
     </w:p>
     <w:p>
       <w:pPr>
@@ -1123,69 +1333,10 @@
           <w:rFonts w:ascii="Calibri" w:hAnsi="Calibri" w:cs="Calibri"/>
           <w:i/>
           <w:iCs/>
-          <w:noProof/>
           <w:color w:val="000000"/>
           <w:sz w:val="22"/>
           <w:szCs w:val="22"/>
         </w:rPr>
-        <w:drawing>
-          <wp:inline distT="0" distB="0" distL="0" distR="0" wp14:anchorId="736A6B81" wp14:editId="54AB2694">
-            <wp:extent cx="3009265" cy="999490"/>
-            <wp:effectExtent l="0" t="0" r="0" b="0"/>
-            <wp:docPr id="3" name="Picture 3" descr="https://lh3.googleusercontent.com/muXJjPKOd8JtIV73hdUNpSakBjmczvKn0dvjuatIQ-myempRNunE1nld1H8fNFEMs17C2sFjThDsw3a8xmTYPni8uLkF_HQ4DjMkmXtNwrdeB3xNWb5oFT9D3InRWIXPtF7ojuPM"/>
-            <wp:cNvGraphicFramePr>
-              <a:graphicFrameLocks xmlns:a="http://schemas.openxmlformats.org/drawingml/2006/main"/>
-            </wp:cNvGraphicFramePr>
-            <a:graphic xmlns:a="http://schemas.openxmlformats.org/drawingml/2006/main">
-              <a:graphicData uri="http://schemas.openxmlformats.org/drawingml/2006/picture">
-                <pic:pic xmlns:pic="http://schemas.openxmlformats.org/drawingml/2006/picture">
-                  <pic:nvPicPr>
-                    <pic:cNvPr id="0" name="Picture 3" descr="https://lh3.googleusercontent.com/muXJjPKOd8JtIV73hdUNpSakBjmczvKn0dvjuatIQ-myempRNunE1nld1H8fNFEMs17C2sFjThDsw3a8xmTYPni8uLkF_HQ4DjMkmXtNwrdeB3xNWb5oFT9D3InRWIXPtF7ojuPM"/>
-                    <pic:cNvPicPr>
-                      <a:picLocks/>
-                    </pic:cNvPicPr>
-                  </pic:nvPicPr>
-                  <pic:blipFill>
-                    <a:blip r:embed="rId10" cstate="print">
-                      <a:extLst>
-                        <a:ext uri="{28A0092B-C50C-407E-A947-70E740481C1C}">
-                          <a14:useLocalDpi xmlns:a14="http://schemas.microsoft.com/office/drawing/2010/main" val="0"/>
-                        </a:ext>
-                      </a:extLst>
-                    </a:blip>
-                    <a:srcRect/>
-                    <a:stretch>
-                      <a:fillRect/>
-                    </a:stretch>
-                  </pic:blipFill>
-                  <pic:spPr bwMode="auto">
-                    <a:xfrm>
-                      <a:off x="0" y="0"/>
-                      <a:ext cx="3009265" cy="999490"/>
-                    </a:xfrm>
-                    <a:prstGeom prst="rect">
-                      <a:avLst/>
-                    </a:prstGeom>
-                    <a:noFill/>
-                    <a:ln>
-                      <a:noFill/>
-                    </a:ln>
-                  </pic:spPr>
-                </pic:pic>
-              </a:graphicData>
-            </a:graphic>
-          </wp:inline>
-        </w:drawing>
-      </w:r>
-      <w:r>
-        <w:rPr>
-          <w:rFonts w:ascii="Calibri" w:hAnsi="Calibri" w:cs="Calibri"/>
-          <w:i/>
-          <w:iCs/>
-          <w:color w:val="000000"/>
-          <w:sz w:val="22"/>
-          <w:szCs w:val="22"/>
-        </w:rPr>
         <w:fldChar w:fldCharType="end"/>
       </w:r>
     </w:p>
@@ -1254,7 +1405,23 @@
           <w:bCs/>
           <w:color w:val="000000"/>
         </w:rPr>
-        <w:t>The interface of the top level module includes the system inputs and outputs, in addition to internal singles used throughout the design by other modules</w:t>
+        <w:t xml:space="preserve">The interface of the </w:t>
+      </w:r>
+      <w:proofErr w:type="gramStart"/>
+      <w:r>
+        <w:rPr>
+          <w:bCs/>
+          <w:color w:val="000000"/>
+        </w:rPr>
+        <w:t>top level</w:t>
+      </w:r>
+      <w:proofErr w:type="gramEnd"/>
+      <w:r>
+        <w:rPr>
+          <w:bCs/>
+          <w:color w:val="000000"/>
+        </w:rPr>
+        <w:t xml:space="preserve"> module includes the system inputs and outputs, in addition to internal singles used throughout the design by other modules</w:t>
       </w:r>
       <w:r>
         <w:rPr>
@@ -1297,7 +1464,7 @@
                     </pic:cNvPicPr>
                   </pic:nvPicPr>
                   <pic:blipFill>
-                    <a:blip r:embed="rId11" cstate="print">
+                    <a:blip r:embed="rId10" cstate="print">
                       <a:extLst>
                         <a:ext uri="{28A0092B-C50C-407E-A947-70E740481C1C}">
                           <a14:useLocalDpi xmlns:a14="http://schemas.microsoft.com/office/drawing/2010/main" val="0"/>
@@ -1346,27 +1513,21 @@
         <w:rPr>
           <w:color w:val="000000"/>
         </w:rPr>
-        <w:t xml:space="preserve">Note here that the internal signals defined above are now inputs or outputs of other various modules amongst the system inputs and outputs.  The interface of the FSM </w:t>
-      </w:r>
-      <w:r>
-        <w:rPr>
+        <w:t xml:space="preserve">Note here that the internal signals defined above are now inputs or outputs of other various modules amongst the system inputs and outputs.  The interface of the FSM module below also includes a function which allows for data handling within C. </w:t>
+      </w:r>
+    </w:p>
+    <w:p>
+      <w:pPr>
+        <w:rPr>
+          <w:color w:val="000000"/>
+        </w:rPr>
+      </w:pPr>
+      <w:r>
+        <w:rPr>
+          <w:noProof/>
           <w:color w:val="000000"/>
         </w:rPr>
         <w:lastRenderedPageBreak/>
-        <w:t xml:space="preserve">module below also includes a function which allows for data handling within C. </w:t>
-      </w:r>
-    </w:p>
-    <w:p>
-      <w:pPr>
-        <w:rPr>
-          <w:color w:val="000000"/>
-        </w:rPr>
-      </w:pPr>
-      <w:r>
-        <w:rPr>
-          <w:noProof/>
-          <w:color w:val="000000"/>
-        </w:rPr>
         <w:drawing>
           <wp:inline distT="0" distB="0" distL="0" distR="0" wp14:anchorId="008F4670" wp14:editId="138DD6C3">
             <wp:extent cx="2573020" cy="1201420"/>
@@ -1385,7 +1546,7 @@
                     </pic:cNvPicPr>
                   </pic:nvPicPr>
                   <pic:blipFill>
-                    <a:blip r:embed="rId12" cstate="print">
+                    <a:blip r:embed="rId11" cstate="print">
                       <a:extLst>
                         <a:ext uri="{28A0092B-C50C-407E-A947-70E740481C1C}">
                           <a14:useLocalDpi xmlns:a14="http://schemas.microsoft.com/office/drawing/2010/main" val="0"/>
@@ -1483,7 +1644,7 @@
                     </pic:cNvPicPr>
                   </pic:nvPicPr>
                   <pic:blipFill>
-                    <a:blip r:embed="rId13" cstate="print">
+                    <a:blip r:embed="rId12" cstate="print">
                       <a:extLst>
                         <a:ext uri="{28A0092B-C50C-407E-A947-70E740481C1C}">
                           <a14:useLocalDpi xmlns:a14="http://schemas.microsoft.com/office/drawing/2010/main" val="0"/>
@@ -1534,7 +1695,21 @@
         <w:rPr>
           <w:sz w:val="20"/>
         </w:rPr>
-        <w:t>The Top Level Module</w:t>
+        <w:t xml:space="preserve">The </w:t>
+      </w:r>
+      <w:proofErr w:type="gramStart"/>
+      <w:r>
+        <w:rPr>
+          <w:sz w:val="20"/>
+        </w:rPr>
+        <w:t>Top Level</w:t>
+      </w:r>
+      <w:proofErr w:type="gramEnd"/>
+      <w:r>
+        <w:rPr>
+          <w:sz w:val="20"/>
+        </w:rPr>
+        <w:t xml:space="preserve"> Module</w:t>
       </w:r>
     </w:p>
     <w:p>
@@ -1548,7 +1723,21 @@
         <w:rPr>
           <w:color w:val="000000"/>
         </w:rPr>
-        <w:t xml:space="preserve">The purpose of the top level module </w:t>
+        <w:t xml:space="preserve">The purpose of the </w:t>
+      </w:r>
+      <w:proofErr w:type="gramStart"/>
+      <w:r>
+        <w:rPr>
+          <w:color w:val="000000"/>
+        </w:rPr>
+        <w:t>top level</w:t>
+      </w:r>
+      <w:proofErr w:type="gramEnd"/>
+      <w:r>
+        <w:rPr>
+          <w:color w:val="000000"/>
+        </w:rPr>
+        <w:t xml:space="preserve"> module </w:t>
       </w:r>
       <w:proofErr w:type="spellStart"/>
       <w:r>
@@ -1562,7 +1751,21 @@
         <w:rPr>
           <w:color w:val="000000"/>
         </w:rPr>
-        <w:t xml:space="preserve"> is to run the remaining six modules in parallel. This required interconnecting the interface ports correctly such that the output of one module becomes another modules input and </w:t>
+        <w:t xml:space="preserve"> is to run the remaining six modules in parallel. This required interconnecting the interface ports correctly such that the output of one module becomes another </w:t>
+      </w:r>
+      <w:proofErr w:type="gramStart"/>
+      <w:r>
+        <w:rPr>
+          <w:color w:val="000000"/>
+        </w:rPr>
+        <w:t>modules</w:t>
+      </w:r>
+      <w:proofErr w:type="gramEnd"/>
+      <w:r>
+        <w:rPr>
+          <w:color w:val="000000"/>
+        </w:rPr>
+        <w:t xml:space="preserve"> input and </w:t>
       </w:r>
       <w:proofErr w:type="spellStart"/>
       <w:r>
@@ -1576,7 +1779,21 @@
         <w:rPr>
           <w:color w:val="000000"/>
         </w:rPr>
-        <w:t xml:space="preserve"> versa. In order to use the signal renaming approach, all inputs, outputs, and singles must be declared in the top level interface, as seen previously. </w:t>
+        <w:t xml:space="preserve"> versa. In order to use the signal renaming approach, all inputs, outputs, and singles must be declared in the </w:t>
+      </w:r>
+      <w:proofErr w:type="gramStart"/>
+      <w:r>
+        <w:rPr>
+          <w:color w:val="000000"/>
+        </w:rPr>
+        <w:t>top level</w:t>
+      </w:r>
+      <w:proofErr w:type="gramEnd"/>
+      <w:r>
+        <w:rPr>
+          <w:color w:val="000000"/>
+        </w:rPr>
+        <w:t xml:space="preserve"> interface, as seen previously. </w:t>
       </w:r>
     </w:p>
     <w:p>
@@ -1609,13 +1826,7 @@
         <w:rPr>
           <w:color w:val="000000"/>
         </w:rPr>
-        <w:t xml:space="preserve">When sharing signals between modules it is important to ensure the composition is still causal. We have achieved this in a number of places through the use </w:t>
-      </w:r>
-      <w:r>
-        <w:rPr>
-          <w:color w:val="000000"/>
-        </w:rPr>
-        <w:t xml:space="preserve">of </w:t>
+        <w:t xml:space="preserve">When sharing signals between modules it is important to ensure the composition is still causal. We have achieved this in a number of places through the use of </w:t>
       </w:r>
       <w:proofErr w:type="spellStart"/>
       <w:r>
@@ -1629,7 +1840,21 @@
         <w:rPr>
           <w:color w:val="000000"/>
         </w:rPr>
-        <w:t xml:space="preserve"> pre command. This command uses the previous value/state of the signal ensuring causal cycles do not exist. An example of this can be found in the </w:t>
+        <w:t xml:space="preserve"> </w:t>
+      </w:r>
+      <w:proofErr w:type="gramStart"/>
+      <w:r>
+        <w:rPr>
+          <w:color w:val="000000"/>
+        </w:rPr>
+        <w:t>pre command</w:t>
+      </w:r>
+      <w:proofErr w:type="gramEnd"/>
+      <w:r>
+        <w:rPr>
+          <w:color w:val="000000"/>
+        </w:rPr>
+        <w:t xml:space="preserve">. This command uses the previous value/state of the signal ensuring causal cycles do not exist. An example of this can be found in the </w:t>
       </w:r>
       <w:proofErr w:type="spellStart"/>
       <w:r>
@@ -1671,7 +1896,21 @@
         <w:rPr>
           <w:color w:val="000000"/>
         </w:rPr>
-        <w:t xml:space="preserve"> value, and in these instances, we use the pre command. </w:t>
+        <w:t xml:space="preserve"> value, and in these instances, we use the </w:t>
+      </w:r>
+      <w:proofErr w:type="gramStart"/>
+      <w:r>
+        <w:rPr>
+          <w:color w:val="000000"/>
+        </w:rPr>
+        <w:t>pre command</w:t>
+      </w:r>
+      <w:proofErr w:type="gramEnd"/>
+      <w:r>
+        <w:rPr>
+          <w:color w:val="000000"/>
+        </w:rPr>
+        <w:t xml:space="preserve">. </w:t>
       </w:r>
     </w:p>
     <w:p>
@@ -1700,7 +1939,13 @@
         <w:rPr>
           <w:color w:val="000000"/>
         </w:rPr>
-        <w:t xml:space="preserve">A number of test cases were developed in order to ensure this safety critical system was functionally correct. Our approach to testing involved the development of testing input and output vectors in an excel document such that we could manually test using the </w:t>
+        <w:t xml:space="preserve">A number of test cases were developed in order to ensure this safety critical system was functionally </w:t>
+      </w:r>
+      <w:r>
+        <w:rPr>
+          <w:color w:val="000000"/>
+        </w:rPr>
+        <w:t xml:space="preserve">correct. Our approach to testing involved the development of testing input and output vectors in an excel document such that we could manually test using the </w:t>
       </w:r>
       <w:proofErr w:type="spellStart"/>
       <w:r>
@@ -1754,7 +1999,6 @@
         </w:rPr>
         <w:fldChar w:fldCharType="separate"/>
       </w:r>
-      <w:bookmarkStart w:id="0" w:name="_GoBack"/>
       <w:r>
         <w:rPr>
           <w:noProof/>
@@ -1778,7 +2022,7 @@
                     </pic:cNvPicPr>
                   </pic:nvPicPr>
                   <pic:blipFill>
-                    <a:blip r:embed="rId14" cstate="print">
+                    <a:blip r:embed="rId13" cstate="print">
                       <a:extLst>
                         <a:ext uri="{28A0092B-C50C-407E-A947-70E740481C1C}">
                           <a14:useLocalDpi xmlns:a14="http://schemas.microsoft.com/office/drawing/2010/main" val="0"/>
@@ -1809,7 +2053,6 @@
           </wp:inline>
         </w:drawing>
       </w:r>
-      <w:bookmarkEnd w:id="0"/>
       <w:r>
         <w:rPr>
           <w:color w:val="000000"/>
@@ -1834,7 +2077,21 @@
         <w:rPr>
           <w:color w:val="000000"/>
         </w:rPr>
-        <w:t xml:space="preserve">In total 15 tests were created, which can be found in the appendix. One example is depicted in figure 4. Each test includes a test number and short description of what is being tested. Inputs are displayed on the left and expected outputs on the right. Values for each tick are stated on a new row. </w:t>
+        <w:t xml:space="preserve">In total 15 tests were created, which can be found in the appendix. One example is depicted in figure 4. Each test includes a test number and </w:t>
+      </w:r>
+      <w:proofErr w:type="gramStart"/>
+      <w:r>
+        <w:rPr>
+          <w:color w:val="000000"/>
+        </w:rPr>
+        <w:t>short description</w:t>
+      </w:r>
+      <w:proofErr w:type="gramEnd"/>
+      <w:r>
+        <w:rPr>
+          <w:color w:val="000000"/>
+        </w:rPr>
+        <w:t xml:space="preserve"> of what is being tested. Inputs are displayed on the left and expected outputs on the right. Values for each tick are stated on a new row. </w:t>
       </w:r>
     </w:p>
     <w:p>
@@ -1924,28 +2181,26 @@
       <w:pPr>
         <w:jc w:val="left"/>
         <w:rPr>
-          <w:color w:val="000000"/>
-        </w:rPr>
-      </w:pPr>
-      <w:r>
-        <w:rPr>
           <w:b/>
           <w:color w:val="000000"/>
         </w:rPr>
+      </w:pPr>
+      <w:r>
+        <w:rPr>
+          <w:b/>
+          <w:color w:val="000000"/>
+        </w:rPr>
         <w:br w:type="page"/>
       </w:r>
     </w:p>
     <w:p>
       <w:pPr>
-        <w:pStyle w:val="Heading1"/>
-        <w:keepNext w:val="0"/>
-        <w:widowControl w:val="0"/>
-        <w:numPr>
-          <w:ilvl w:val="0"/>
-          <w:numId w:val="0"/>
-        </w:numPr>
+        <w:jc w:val="left"/>
+        <w:rPr>
+          <w:color w:val="000000"/>
+        </w:rPr>
         <w:sectPr>
-          <w:footerReference w:type="even" r:id="rId15"/>
+          <w:footerReference w:type="even" r:id="rId14"/>
           <w:footnotePr>
             <w:numRestart w:val="eachPage"/>
           </w:footnotePr>
@@ -1971,31 +2226,242 @@
         <w:t xml:space="preserve">Appendix </w:t>
       </w:r>
     </w:p>
+    <w:p>
+      <w:pPr>
+        <w:rPr>
+          <w:b/>
+          <w:i/>
+        </w:rPr>
+      </w:pPr>
+      <w:proofErr w:type="spellStart"/>
+      <w:r>
+        <w:rPr>
+          <w:b/>
+          <w:i/>
+        </w:rPr>
+        <w:t>Appendice</w:t>
+      </w:r>
+      <w:proofErr w:type="spellEnd"/>
+      <w:r>
+        <w:rPr>
+          <w:b/>
+          <w:i/>
+        </w:rPr>
+        <w:t xml:space="preserve"> A</w:t>
+      </w:r>
+    </w:p>
     <w:p/>
     <w:p>
+      <w:r>
+        <w:rPr>
+          <w:rFonts w:ascii="Calibri" w:hAnsi="Calibri" w:cs="Calibri"/>
+          <w:i/>
+          <w:iCs/>
+          <w:noProof/>
+          <w:color w:val="000000"/>
+          <w:sz w:val="22"/>
+          <w:szCs w:val="22"/>
+        </w:rPr>
+        <w:drawing>
+          <wp:inline distT="0" distB="0" distL="0" distR="0" wp14:anchorId="4C435B20" wp14:editId="4F0BA567">
+            <wp:extent cx="6653267" cy="2209800"/>
+            <wp:effectExtent l="0" t="0" r="0" b="0"/>
+            <wp:docPr id="3" name="Picture 3" descr="https://lh3.googleusercontent.com/muXJjPKOd8JtIV73hdUNpSakBjmczvKn0dvjuatIQ-myempRNunE1nld1H8fNFEMs17C2sFjThDsw3a8xmTYPni8uLkF_HQ4DjMkmXtNwrdeB3xNWb5oFT9D3InRWIXPtF7ojuPM"/>
+            <wp:cNvGraphicFramePr>
+              <a:graphicFrameLocks xmlns:a="http://schemas.openxmlformats.org/drawingml/2006/main"/>
+            </wp:cNvGraphicFramePr>
+            <a:graphic xmlns:a="http://schemas.openxmlformats.org/drawingml/2006/main">
+              <a:graphicData uri="http://schemas.openxmlformats.org/drawingml/2006/picture">
+                <pic:pic xmlns:pic="http://schemas.openxmlformats.org/drawingml/2006/picture">
+                  <pic:nvPicPr>
+                    <pic:cNvPr id="0" name="Picture 3" descr="https://lh3.googleusercontent.com/muXJjPKOd8JtIV73hdUNpSakBjmczvKn0dvjuatIQ-myempRNunE1nld1H8fNFEMs17C2sFjThDsw3a8xmTYPni8uLkF_HQ4DjMkmXtNwrdeB3xNWb5oFT9D3InRWIXPtF7ojuPM"/>
+                    <pic:cNvPicPr>
+                      <a:picLocks/>
+                    </pic:cNvPicPr>
+                  </pic:nvPicPr>
+                  <pic:blipFill>
+                    <a:blip r:embed="rId15" cstate="print">
+                      <a:extLst>
+                        <a:ext uri="{28A0092B-C50C-407E-A947-70E740481C1C}">
+                          <a14:useLocalDpi xmlns:a14="http://schemas.microsoft.com/office/drawing/2010/main" val="0"/>
+                        </a:ext>
+                      </a:extLst>
+                    </a:blip>
+                    <a:srcRect/>
+                    <a:stretch>
+                      <a:fillRect/>
+                    </a:stretch>
+                  </pic:blipFill>
+                  <pic:spPr bwMode="auto">
+                    <a:xfrm>
+                      <a:off x="0" y="0"/>
+                      <a:ext cx="6729855" cy="2235238"/>
+                    </a:xfrm>
+                    <a:prstGeom prst="rect">
+                      <a:avLst/>
+                    </a:prstGeom>
+                    <a:noFill/>
+                    <a:ln>
+                      <a:noFill/>
+                    </a:ln>
+                  </pic:spPr>
+                </pic:pic>
+              </a:graphicData>
+            </a:graphic>
+          </wp:inline>
+        </w:drawing>
+      </w:r>
+    </w:p>
+    <w:p>
+      <w:pPr>
+        <w:rPr>
+          <w:b/>
+          <w:i/>
+        </w:rPr>
+      </w:pPr>
+    </w:p>
+    <w:p>
+      <w:pPr>
+        <w:rPr>
+          <w:b/>
+          <w:i/>
+        </w:rPr>
+      </w:pPr>
+    </w:p>
+    <w:p>
+      <w:pPr>
+        <w:rPr>
+          <w:b/>
+          <w:i/>
+        </w:rPr>
+      </w:pPr>
+      <w:proofErr w:type="spellStart"/>
+      <w:r>
+        <w:rPr>
+          <w:b/>
+          <w:i/>
+        </w:rPr>
+        <w:t>Appendice</w:t>
+      </w:r>
+      <w:proofErr w:type="spellEnd"/>
+      <w:r>
+        <w:rPr>
+          <w:b/>
+          <w:i/>
+        </w:rPr>
+        <w:t xml:space="preserve"> </w:t>
+      </w:r>
+      <w:r>
+        <w:rPr>
+          <w:b/>
+          <w:i/>
+        </w:rPr>
+        <w:t>B is continued on the next page…</w:t>
+      </w:r>
+    </w:p>
+    <w:p/>
+    <w:p/>
+    <w:p/>
+    <w:p/>
+    <w:p/>
+    <w:p/>
+    <w:p/>
+    <w:p/>
+    <w:p/>
+    <w:p/>
+    <w:p/>
+    <w:p/>
+    <w:p/>
+    <w:p/>
+    <w:p/>
+    <w:p/>
+    <w:p/>
+    <w:p/>
+    <w:p/>
+    <w:p/>
+    <w:p/>
+    <w:p/>
+    <w:p/>
+    <w:p/>
+    <w:p/>
+    <w:p/>
+    <w:p/>
+    <w:p/>
+    <w:p/>
+    <w:p/>
+    <w:p/>
+    <w:p/>
+    <w:p/>
+    <w:p/>
+    <w:p>
+      <w:bookmarkStart w:id="0" w:name="_GoBack"/>
+      <w:bookmarkEnd w:id="0"/>
+    </w:p>
+    <w:p>
+      <w:pPr>
+        <w:rPr>
+          <w:b/>
+          <w:i/>
+        </w:rPr>
+      </w:pPr>
+      <w:proofErr w:type="spellStart"/>
+      <w:r>
+        <w:rPr>
+          <w:b/>
+          <w:i/>
+        </w:rPr>
+        <w:lastRenderedPageBreak/>
+        <w:t>Appendice</w:t>
+      </w:r>
+      <w:proofErr w:type="spellEnd"/>
+      <w:r>
+        <w:rPr>
+          <w:b/>
+          <w:i/>
+        </w:rPr>
+        <w:t xml:space="preserve"> </w:t>
+      </w:r>
+      <w:r>
+        <w:rPr>
+          <w:b/>
+          <w:i/>
+        </w:rPr>
+        <w:t xml:space="preserve">B </w:t>
+      </w:r>
+    </w:p>
+    <w:p>
       <w:pPr>
         <w:jc w:val="center"/>
         <w:rPr>
-          <w:color w:val="000000"/>
-        </w:rPr>
-        <w:sectPr>
-          <w:footnotePr>
-            <w:numRestart w:val="eachPage"/>
-          </w:footnotePr>
-          <w:type w:val="continuous"/>
-          <w:pgSz w:w="11907" w:h="16840" w:code="9"/>
-          <w:pgMar w:top="1418" w:right="1134" w:bottom="2098" w:left="1134" w:header="0" w:footer="0" w:gutter="0"/>
-          <w:cols w:space="544"/>
-        </w:sectPr>
-      </w:pPr>
-      <w:r>
-        <w:rPr>
+          <w:b/>
+          <w:i/>
+        </w:rPr>
+      </w:pPr>
+      <w:r>
+        <w:rPr>
+          <w:noProof/>
           <w:color w:val="000000"/>
         </w:rPr>
         <w:drawing>
-          <wp:inline distT="0" distB="0" distL="0" distR="0" wp14:anchorId="32E29E46" wp14:editId="3215F2BD">
-            <wp:extent cx="4256689" cy="7725940"/>
+          <wp:anchor distT="0" distB="0" distL="114300" distR="114300" simplePos="0" relativeHeight="251658240" behindDoc="1" locked="0" layoutInCell="1" allowOverlap="1" wp14:anchorId="32E29E46">
+            <wp:simplePos x="0" y="0"/>
+            <wp:positionH relativeFrom="column">
+              <wp:posOffset>678699</wp:posOffset>
+            </wp:positionH>
+            <wp:positionV relativeFrom="paragraph">
+              <wp:posOffset>214803</wp:posOffset>
+            </wp:positionV>
+            <wp:extent cx="4786745" cy="8687996"/>
             <wp:effectExtent l="0" t="0" r="0" b="0"/>
+            <wp:wrapTight wrapText="bothSides">
+              <wp:wrapPolygon edited="0">
+                <wp:start x="0" y="0"/>
+                <wp:lineTo x="0" y="21551"/>
+                <wp:lineTo x="21491" y="21551"/>
+                <wp:lineTo x="21491" y="0"/>
+                <wp:lineTo x="0" y="0"/>
+              </wp:wrapPolygon>
+            </wp:wrapTight>
             <wp:docPr id="1" name="Picture 1"/>
             <wp:cNvGraphicFramePr>
               <a:graphicFrameLocks xmlns:a="http://schemas.openxmlformats.org/drawingml/2006/main" noChangeAspect="1"/>
@@ -2008,7 +2474,13 @@
                     <pic:cNvPicPr/>
                   </pic:nvPicPr>
                   <pic:blipFill>
-                    <a:blip r:embed="rId16"/>
+                    <a:blip r:embed="rId16">
+                      <a:extLst>
+                        <a:ext uri="{28A0092B-C50C-407E-A947-70E740481C1C}">
+                          <a14:useLocalDpi xmlns:a14="http://schemas.microsoft.com/office/drawing/2010/main" val="0"/>
+                        </a:ext>
+                      </a:extLst>
+                    </a:blip>
                     <a:stretch>
                       <a:fillRect/>
                     </a:stretch>
@@ -2016,7 +2488,7 @@
                   <pic:spPr>
                     <a:xfrm>
                       <a:off x="0" y="0"/>
-                      <a:ext cx="4269061" cy="7748396"/>
+                      <a:ext cx="4786745" cy="8687996"/>
                     </a:xfrm>
                     <a:prstGeom prst="rect">
                       <a:avLst/>
@@ -2025,26 +2497,17 @@
                 </pic:pic>
               </a:graphicData>
             </a:graphic>
-          </wp:inline>
+          </wp:anchor>
         </w:drawing>
       </w:r>
     </w:p>
-    <w:p>
-      <w:pPr>
-        <w:rPr>
-          <w:color w:val="000000"/>
-        </w:rPr>
-      </w:pPr>
-    </w:p>
-    <w:p/>
     <w:sectPr>
       <w:footnotePr>
         <w:numRestart w:val="eachPage"/>
       </w:footnotePr>
-      <w:type w:val="continuous"/>
       <w:pgSz w:w="11907" w:h="16840" w:code="9"/>
       <w:pgMar w:top="1418" w:right="1134" w:bottom="2098" w:left="1134" w:header="0" w:footer="0" w:gutter="0"/>
-      <w:cols w:num="2" w:space="544"/>
+      <w:cols w:space="544"/>
     </w:sectPr>
   </w:body>
 </w:document>

</xml_diff>